<commit_message>
T15 complete, T16 started
</commit_message>
<xml_diff>
--- a/15 - Lab - SDL2 Concepts/T15-report.docx
+++ b/15 - Lab - SDL2 Concepts/T15-report.docx
@@ -259,6 +259,371 @@
           <w:szCs w:val="20"/>
         </w:rPr>
       </w:pPr>
+      <w:r>
+        <w:rPr>
+          <w:sz w:val="20"/>
+          <w:szCs w:val="20"/>
+        </w:rPr>
+        <w:t>There is a version set up specifically for Visual Studio that I will be using. This is due to me using Visual Studio. That is all the insight I am currently able to share on this matter.</w:t>
+      </w:r>
+    </w:p>
+    <w:p>
+      <w:pPr>
+        <w:pStyle w:val="ListParagraph"/>
+        <w:numPr>
+          <w:ilvl w:val="0"/>
+          <w:numId w:val="1"/>
+        </w:numPr>
+        <w:rPr>
+          <w:sz w:val="20"/>
+          <w:szCs w:val="20"/>
+        </w:rPr>
+      </w:pPr>
+      <w:r>
+        <w:rPr>
+          <w:sz w:val="20"/>
+          <w:szCs w:val="20"/>
+        </w:rPr>
+        <w:t>SDL2 is more focused on providing basic multimedia functionality, such as image, graphics and audio, as well as input and window management. A game framework, however, would be more focused on providing game-specific functionality, such as physics, collision, asset and agent management, scene management and so forth.</w:t>
+      </w:r>
+    </w:p>
+    <w:p>
+      <w:pPr>
+        <w:pStyle w:val="ListParagraph"/>
+        <w:numPr>
+          <w:ilvl w:val="0"/>
+          <w:numId w:val="1"/>
+        </w:numPr>
+        <w:rPr>
+          <w:sz w:val="20"/>
+          <w:szCs w:val="20"/>
+        </w:rPr>
+      </w:pPr>
+      <w:r>
+        <w:rPr>
+          <w:sz w:val="20"/>
+          <w:szCs w:val="20"/>
+        </w:rPr>
+        <w:t xml:space="preserve">C/C++ or VC++ Directories need to have Include Directories and Library Directories properties altered. Linker &gt; Input &gt; Additional Dependencies also needs to reference SDL.lib and SDLmain.lib. </w:t>
+      </w:r>
+    </w:p>
+    <w:p>
+      <w:pPr>
+        <w:pStyle w:val="ListParagraph"/>
+        <w:numPr>
+          <w:ilvl w:val="0"/>
+          <w:numId w:val="1"/>
+        </w:numPr>
+        <w:rPr>
+          <w:sz w:val="20"/>
+          <w:szCs w:val="20"/>
+        </w:rPr>
+      </w:pPr>
+      <w:r>
+        <w:rPr>
+          <w:sz w:val="20"/>
+          <w:szCs w:val="20"/>
+        </w:rPr>
+        <w:t xml:space="preserve">I mainly followed this tutorial, though I also included the DLL within the debug folder too and will be doing the same for release, should I need to: </w:t>
+      </w:r>
+      <w:hyperlink r:id="rId7" w:history="1">
+        <w:r>
+          <w:rPr>
+            <w:rStyle w:val="Hyperlink"/>
+            <w:sz w:val="20"/>
+            <w:szCs w:val="20"/>
+          </w:rPr>
+          <w:t>https://www.youtube.com/watch?v=13AEnd8XB70</w:t>
+        </w:r>
+      </w:hyperlink>
+    </w:p>
+    <w:p>
+      <w:pPr>
+        <w:ind w:left="360"/>
+        <w:rPr>
+          <w:sz w:val="20"/>
+          <w:szCs w:val="20"/>
+        </w:rPr>
+      </w:pPr>
+    </w:p>
+    <w:p>
+      <w:pPr>
+        <w:ind w:left="360"/>
+        <w:rPr>
+          <w:sz w:val="20"/>
+          <w:szCs w:val="20"/>
+        </w:rPr>
+      </w:pPr>
+    </w:p>
+    <w:p>
+      <w:pPr>
+        <w:ind w:left="360"/>
+        <w:rPr>
+          <w:sz w:val="20"/>
+          <w:szCs w:val="20"/>
+        </w:rPr>
+      </w:pPr>
+    </w:p>
+    <w:p>
+      <w:pPr>
+        <w:ind w:left="360"/>
+        <w:rPr>
+          <w:sz w:val="20"/>
+          <w:szCs w:val="20"/>
+        </w:rPr>
+      </w:pPr>
+    </w:p>
+    <w:p>
+      <w:pPr>
+        <w:ind w:left="360"/>
+        <w:rPr>
+          <w:sz w:val="20"/>
+          <w:szCs w:val="20"/>
+        </w:rPr>
+      </w:pPr>
+    </w:p>
+    <w:p>
+      <w:pPr>
+        <w:ind w:left="360"/>
+        <w:rPr>
+          <w:sz w:val="20"/>
+          <w:szCs w:val="20"/>
+        </w:rPr>
+      </w:pPr>
+    </w:p>
+    <w:p>
+      <w:pPr>
+        <w:ind w:left="360"/>
+        <w:rPr>
+          <w:sz w:val="20"/>
+          <w:szCs w:val="20"/>
+        </w:rPr>
+      </w:pPr>
+    </w:p>
+    <w:p>
+      <w:pPr>
+        <w:ind w:left="360"/>
+        <w:rPr>
+          <w:sz w:val="20"/>
+          <w:szCs w:val="20"/>
+        </w:rPr>
+      </w:pPr>
+    </w:p>
+    <w:p>
+      <w:pPr>
+        <w:ind w:left="360"/>
+        <w:rPr>
+          <w:sz w:val="20"/>
+          <w:szCs w:val="20"/>
+        </w:rPr>
+      </w:pPr>
+    </w:p>
+    <w:p>
+      <w:pPr>
+        <w:ind w:left="360"/>
+        <w:rPr>
+          <w:sz w:val="20"/>
+          <w:szCs w:val="20"/>
+        </w:rPr>
+      </w:pPr>
+    </w:p>
+    <w:p>
+      <w:pPr>
+        <w:ind w:left="360"/>
+        <w:rPr>
+          <w:sz w:val="20"/>
+          <w:szCs w:val="20"/>
+        </w:rPr>
+      </w:pPr>
+    </w:p>
+    <w:p>
+      <w:pPr>
+        <w:ind w:left="360"/>
+        <w:rPr>
+          <w:sz w:val="20"/>
+          <w:szCs w:val="20"/>
+        </w:rPr>
+      </w:pPr>
+    </w:p>
+    <w:p>
+      <w:pPr>
+        <w:ind w:left="360"/>
+        <w:rPr>
+          <w:sz w:val="20"/>
+          <w:szCs w:val="20"/>
+        </w:rPr>
+      </w:pPr>
+    </w:p>
+    <w:p>
+      <w:pPr>
+        <w:ind w:left="360"/>
+        <w:rPr>
+          <w:sz w:val="20"/>
+          <w:szCs w:val="20"/>
+        </w:rPr>
+      </w:pPr>
+    </w:p>
+    <w:p>
+      <w:pPr>
+        <w:ind w:left="360"/>
+        <w:rPr>
+          <w:sz w:val="20"/>
+          <w:szCs w:val="20"/>
+        </w:rPr>
+      </w:pPr>
+    </w:p>
+    <w:p>
+      <w:pPr>
+        <w:ind w:left="360"/>
+        <w:rPr>
+          <w:sz w:val="20"/>
+          <w:szCs w:val="20"/>
+        </w:rPr>
+      </w:pPr>
+    </w:p>
+    <w:p>
+      <w:pPr>
+        <w:ind w:left="360"/>
+        <w:rPr>
+          <w:sz w:val="20"/>
+          <w:szCs w:val="20"/>
+        </w:rPr>
+      </w:pPr>
+    </w:p>
+    <w:p>
+      <w:pPr>
+        <w:ind w:left="360"/>
+        <w:rPr>
+          <w:sz w:val="20"/>
+          <w:szCs w:val="20"/>
+        </w:rPr>
+      </w:pPr>
+    </w:p>
+    <w:p>
+      <w:pPr>
+        <w:ind w:left="360"/>
+        <w:rPr>
+          <w:sz w:val="20"/>
+          <w:szCs w:val="20"/>
+        </w:rPr>
+      </w:pPr>
+    </w:p>
+    <w:p>
+      <w:pPr>
+        <w:ind w:left="360"/>
+        <w:rPr>
+          <w:sz w:val="20"/>
+          <w:szCs w:val="20"/>
+        </w:rPr>
+      </w:pPr>
+      <w:r>
+        <w:rPr>
+          <w:sz w:val="20"/>
+          <w:szCs w:val="20"/>
+        </w:rPr>
+        <w:lastRenderedPageBreak/>
+        <w:t>Program Demo:</w:t>
+      </w:r>
+    </w:p>
+    <w:p>
+      <w:pPr>
+        <w:ind w:left="360"/>
+        <w:rPr>
+          <w:sz w:val="20"/>
+          <w:szCs w:val="20"/>
+        </w:rPr>
+      </w:pPr>
+      <w:r>
+        <w:rPr>
+          <w:sz w:val="20"/>
+          <w:szCs w:val="20"/>
+        </w:rPr>
+        <w:drawing>
+          <wp:inline distT="0" distB="0" distL="0" distR="0" wp14:anchorId="2420CF33" wp14:editId="5DCC2564">
+            <wp:extent cx="6009271" cy="5715000"/>
+            <wp:effectExtent l="0" t="0" r="0" b="0"/>
+            <wp:docPr id="1410898284" name="Picture 1"/>
+            <wp:cNvGraphicFramePr>
+              <a:graphicFrameLocks xmlns:a="http://schemas.openxmlformats.org/drawingml/2006/main" noChangeAspect="1"/>
+            </wp:cNvGraphicFramePr>
+            <a:graphic xmlns:a="http://schemas.openxmlformats.org/drawingml/2006/main">
+              <a:graphicData uri="http://schemas.openxmlformats.org/drawingml/2006/picture">
+                <pic:pic xmlns:pic="http://schemas.openxmlformats.org/drawingml/2006/picture">
+                  <pic:nvPicPr>
+                    <pic:cNvPr id="1410898284" name=""/>
+                    <pic:cNvPicPr/>
+                  </pic:nvPicPr>
+                  <pic:blipFill>
+                    <a:blip r:embed="rId8"/>
+                    <a:stretch>
+                      <a:fillRect/>
+                    </a:stretch>
+                  </pic:blipFill>
+                  <pic:spPr>
+                    <a:xfrm>
+                      <a:off x="0" y="0"/>
+                      <a:ext cx="6027000" cy="5731861"/>
+                    </a:xfrm>
+                    <a:prstGeom prst="rect">
+                      <a:avLst/>
+                    </a:prstGeom>
+                  </pic:spPr>
+                </pic:pic>
+              </a:graphicData>
+            </a:graphic>
+          </wp:inline>
+        </w:drawing>
+      </w:r>
+    </w:p>
+    <w:p>
+      <w:pPr>
+        <w:ind w:left="360"/>
+        <w:rPr>
+          <w:sz w:val="20"/>
+          <w:szCs w:val="20"/>
+        </w:rPr>
+      </w:pPr>
+      <w:r>
+        <w:rPr>
+          <w:sz w:val="20"/>
+          <w:szCs w:val="20"/>
+        </w:rPr>
+        <w:drawing>
+          <wp:inline distT="0" distB="0" distL="0" distR="0" wp14:anchorId="1AA285FB" wp14:editId="34E9B4CE">
+            <wp:extent cx="2788639" cy="2200275"/>
+            <wp:effectExtent l="0" t="0" r="0" b="0"/>
+            <wp:docPr id="723983957" name="Picture 1"/>
+            <wp:cNvGraphicFramePr>
+              <a:graphicFrameLocks xmlns:a="http://schemas.openxmlformats.org/drawingml/2006/main" noChangeAspect="1"/>
+            </wp:cNvGraphicFramePr>
+            <a:graphic xmlns:a="http://schemas.openxmlformats.org/drawingml/2006/main">
+              <a:graphicData uri="http://schemas.openxmlformats.org/drawingml/2006/picture">
+                <pic:pic xmlns:pic="http://schemas.openxmlformats.org/drawingml/2006/picture">
+                  <pic:nvPicPr>
+                    <pic:cNvPr id="723983957" name=""/>
+                    <pic:cNvPicPr/>
+                  </pic:nvPicPr>
+                  <pic:blipFill>
+                    <a:blip r:embed="rId9"/>
+                    <a:stretch>
+                      <a:fillRect/>
+                    </a:stretch>
+                  </pic:blipFill>
+                  <pic:spPr>
+                    <a:xfrm>
+                      <a:off x="0" y="0"/>
+                      <a:ext cx="2792574" cy="2203380"/>
+                    </a:xfrm>
+                    <a:prstGeom prst="rect">
+                      <a:avLst/>
+                    </a:prstGeom>
+                  </pic:spPr>
+                </pic:pic>
+              </a:graphicData>
+            </a:graphic>
+          </wp:inline>
+        </w:drawing>
+      </w:r>
     </w:p>
     <w:sectPr>
       <w:pgSz w:w="11906" w:h="16838"/>

</xml_diff>